<commit_message>
se genera boleta exenta y es enviado al portal
</commit_message>
<xml_diff>
--- a/Output/FactRemota 2.30_08(rev2)/Especificaciones para Factura Electrónica 2.3.10.docx
+++ b/Output/FactRemota 2.30_08(rev2)/Especificaciones para Factura Electrónica 2.3.10.docx
@@ -856,7 +856,7 @@
               </wp:inline>
             </w:drawing>
           </mc:Choice>
-          <mc:Fallback xmlns:cx="http://schemas.microsoft.com/office/drawing/2014/chartex" xmlns:cx1="http://schemas.microsoft.com/office/drawing/2015/9/8/chartex" xmlns:cx2="http://schemas.microsoft.com/office/drawing/2015/10/21/chartex" xmlns:cx3="http://schemas.microsoft.com/office/drawing/2016/5/9/chartex" xmlns:cx4="http://schemas.microsoft.com/office/drawing/2016/5/10/chartex" xmlns:cx5="http://schemas.microsoft.com/office/drawing/2016/5/11/chartex" xmlns:cx6="http://schemas.microsoft.com/office/drawing/2016/5/12/chartex" xmlns:cx7="http://schemas.microsoft.com/office/drawing/2016/5/13/chartex" xmlns:cx8="http://schemas.microsoft.com/office/drawing/2016/5/14/chartex" xmlns:aink="http://schemas.microsoft.com/office/drawing/2016/ink" xmlns:am3d="http://schemas.microsoft.com/office/drawing/2017/model3d" xmlns:w16cid="http://schemas.microsoft.com/office/word/2016/wordml/cid" xmlns:w16se="http://schemas.microsoft.com/office/word/2015/wordml/symex">
+          <mc:Fallback xmlns:w16se="http://schemas.microsoft.com/office/word/2015/wordml/symex" xmlns:w16cid="http://schemas.microsoft.com/office/word/2016/wordml/cid" xmlns:am3d="http://schemas.microsoft.com/office/drawing/2017/model3d" xmlns:aink="http://schemas.microsoft.com/office/drawing/2016/ink" xmlns:cx8="http://schemas.microsoft.com/office/drawing/2016/5/14/chartex" xmlns:cx7="http://schemas.microsoft.com/office/drawing/2016/5/13/chartex" xmlns:cx6="http://schemas.microsoft.com/office/drawing/2016/5/12/chartex" xmlns:cx5="http://schemas.microsoft.com/office/drawing/2016/5/11/chartex" xmlns:cx4="http://schemas.microsoft.com/office/drawing/2016/5/10/chartex" xmlns:cx3="http://schemas.microsoft.com/office/drawing/2016/5/9/chartex" xmlns:cx2="http://schemas.microsoft.com/office/drawing/2015/10/21/chartex" xmlns:cx1="http://schemas.microsoft.com/office/drawing/2015/9/8/chartex" xmlns:cx="http://schemas.microsoft.com/office/drawing/2014/chartex">
             <w:pict>
               <v:group w14:anchorId="15D55F45" id="Agrupar 25" o:spid="_x0000_s1026" style="width:420.65pt;height:336.95pt;mso-position-horizontal-relative:char;mso-position-vertical-relative:line" coordsize="49646,42792" o:gfxdata="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">
                 <v:shapetype id="_x0000_t202" coordsize="21600,21600" o:spt="202" path="m,l,21600r21600,l21600,xe">
@@ -1790,6 +1790,8 @@
       <w:pPr>
         <w:ind w:left="567" w:right="956"/>
       </w:pPr>
+      <w:bookmarkStart w:id="0" w:name="_GoBack"/>
+      <w:bookmarkEnd w:id="0"/>
     </w:p>
     <w:p>
       <w:pPr>
@@ -1814,14 +1816,9 @@
       <w:r>
         <w:t xml:space="preserve">Es el </w:t>
       </w:r>
-      <w:proofErr w:type="gramStart"/>
-      <w:r>
-        <w:t>num</w:t>
-      </w:r>
-      <w:r>
-        <w:t>ero</w:t>
-      </w:r>
-      <w:proofErr w:type="gramEnd"/>
+      <w:r>
+        <w:t>número</w:t>
+      </w:r>
       <w:r>
         <w:t xml:space="preserve"> interno que asigna el POS al documento, identifica en forma única el documento en POS, no debe repetirse.</w:t>
       </w:r>
@@ -2477,8 +2474,6 @@
       <w:r>
         <w:t>Json</w:t>
       </w:r>
-      <w:bookmarkStart w:id="0" w:name="_GoBack"/>
-      <w:bookmarkEnd w:id="0"/>
       <w:proofErr w:type="spellEnd"/>
     </w:p>
     <w:p>
@@ -40868,7 +40863,7 @@
 </file>
 
 <file path=customXml/itemProps1.xml><?xml version="1.0" encoding="utf-8"?>
-<ds:datastoreItem xmlns:ds="http://schemas.openxmlformats.org/officeDocument/2006/customXml" ds:itemID="{2C8C8807-C0C7-472D-A7B6-8EA73F99863F}">
+<ds:datastoreItem xmlns:ds="http://schemas.openxmlformats.org/officeDocument/2006/customXml" ds:itemID="{6873D6B8-9D65-4DBA-A7FE-FD128C119AE5}">
   <ds:schemaRefs>
     <ds:schemaRef ds:uri="http://schemas.openxmlformats.org/officeDocument/2006/bibliography"/>
   </ds:schemaRefs>

</xml_diff>